<commit_message>
fixed grammer in sprint 2
I know, bad practice pushing directly to master
</commit_message>
<xml_diff>
--- a/agile/sprint_documentation/Sprint2_final.docx
+++ b/agile/sprint_documentation/Sprint2_final.docx
@@ -3392,17 +3392,7 @@
           <w:color w:val="202020"/>
           <w:shd w:val="clear" w:color="auto" w:fill="FFFFFF"/>
         </w:rPr>
-        <w:t>SUMMA</w:t>
-      </w:r>
-      <w:bookmarkStart w:id="0" w:name="_GoBack"/>
-      <w:bookmarkEnd w:id="0"/>
-      <w:r>
-        <w:rPr>
-          <w:rFonts w:eastAsia="Times New Roman"/>
-          <w:color w:val="202020"/>
-          <w:shd w:val="clear" w:color="auto" w:fill="FFFFFF"/>
-        </w:rPr>
-        <w:t xml:space="preserve">RY: </w:t>
+        <w:t xml:space="preserve">SUMMARY: </w:t>
       </w:r>
     </w:p>
     <w:p>
@@ -3455,7 +3445,63 @@
           <w:color w:val="202020"/>
           <w:shd w:val="clear" w:color="auto" w:fill="FFFFFF"/>
         </w:rPr>
-        <w:t>When observing the Piece class and the test, the test passes. However, upon further inspection of the source code, there is no method for setting or getting the piece name.</w:t>
+        <w:t>When we observed</w:t>
+      </w:r>
+      <w:r>
+        <w:rPr>
+          <w:rFonts w:eastAsia="Times New Roman"/>
+          <w:color w:val="202020"/>
+          <w:shd w:val="clear" w:color="auto" w:fill="FFFFFF"/>
+        </w:rPr>
+        <w:t xml:space="preserve"> the Piece </w:t>
+      </w:r>
+      <w:r>
+        <w:rPr>
+          <w:rFonts w:eastAsia="Times New Roman"/>
+          <w:color w:val="202020"/>
+          <w:shd w:val="clear" w:color="auto" w:fill="FFFFFF"/>
+        </w:rPr>
+        <w:t>class source code</w:t>
+      </w:r>
+      <w:r>
+        <w:rPr>
+          <w:rFonts w:eastAsia="Times New Roman"/>
+          <w:color w:val="202020"/>
+          <w:shd w:val="clear" w:color="auto" w:fill="FFFFFF"/>
+        </w:rPr>
+        <w:t xml:space="preserve"> and </w:t>
+      </w:r>
+      <w:r>
+        <w:rPr>
+          <w:rFonts w:eastAsia="Times New Roman"/>
+          <w:color w:val="202020"/>
+          <w:shd w:val="clear" w:color="auto" w:fill="FFFFFF"/>
+        </w:rPr>
+        <w:t>its</w:t>
+      </w:r>
+      <w:r>
+        <w:rPr>
+          <w:rFonts w:eastAsia="Times New Roman"/>
+          <w:color w:val="202020"/>
+          <w:shd w:val="clear" w:color="auto" w:fill="FFFFFF"/>
+        </w:rPr>
+        <w:t xml:space="preserve"> test, the test</w:t>
+      </w:r>
+      <w:r>
+        <w:rPr>
+          <w:rFonts w:eastAsia="Times New Roman"/>
+          <w:color w:val="202020"/>
+          <w:shd w:val="clear" w:color="auto" w:fill="FFFFFF"/>
+        </w:rPr>
+        <w:t xml:space="preserve"> cases passed</w:t>
+      </w:r>
+      <w:r>
+        <w:rPr>
+          <w:rFonts w:eastAsia="Times New Roman"/>
+          <w:color w:val="202020"/>
+          <w:shd w:val="clear" w:color="auto" w:fill="FFFFFF"/>
+        </w:rPr>
+        <w:t>. However, upon further inspection of the source code, there is no method for setting or getting the piece name.</w:t>
       </w:r>
     </w:p>
     <w:p>
@@ -4041,6 +4087,7 @@
           <w:color w:val="202020"/>
           <w:shd w:val="clear" w:color="auto" w:fill="FFFFFF"/>
         </w:rPr>
+        <w:lastRenderedPageBreak/>
         <w:t>There should be some form of feedback to the user that the piece has been clicked or selected.</w:t>
       </w:r>
     </w:p>
@@ -4058,7 +4105,6 @@
           <w:color w:val="202020"/>
           <w:shd w:val="clear" w:color="auto" w:fill="FFFFFF"/>
         </w:rPr>
-        <w:lastRenderedPageBreak/>
         <w:t>OBSERVED BEHAVIOR:</w:t>
       </w:r>
     </w:p>
@@ -4191,7 +4237,7 @@
           <w:color w:val="202020"/>
           <w:shd w:val="clear" w:color="auto" w:fill="FFFFFF"/>
         </w:rPr>
-        <w:t xml:space="preserve">When observing the source code, it was observed that GUI and the backend were not synchronized. This mean that currently the program will generate and display the GUI to the user and have the board running in the backend but there is no connection between the two. </w:t>
+        <w:t xml:space="preserve">When observing the source code, it was observed that GUI and the backend were not synchronized. This mean that the program will generate and display the GUI to the user and have the board running in the backend but there is no connection between the two. </w:t>
       </w:r>
     </w:p>
     <w:p>
@@ -4244,7 +4290,17 @@
           <w:color w:val="202020"/>
           <w:shd w:val="clear" w:color="auto" w:fill="FFFFFF"/>
         </w:rPr>
-        <w:t>2. Inspected previously mentioned classes.</w:t>
+        <w:t>2. Inspect</w:t>
+      </w:r>
+      <w:bookmarkStart w:id="0" w:name="_GoBack"/>
+      <w:bookmarkEnd w:id="0"/>
+      <w:r>
+        <w:rPr>
+          <w:rFonts w:eastAsia="Times New Roman"/>
+          <w:color w:val="202020"/>
+          <w:shd w:val="clear" w:color="auto" w:fill="FFFFFF"/>
+        </w:rPr>
+        <w:t xml:space="preserve"> previously mentioned classes.</w:t>
       </w:r>
       <w:r>
         <w:rPr>
@@ -4306,7 +4362,23 @@
           <w:color w:val="202020"/>
           <w:shd w:val="clear" w:color="auto" w:fill="FFFFFF"/>
         </w:rPr>
-        <w:t>There is no code implemented to connected the board backend with the GUI.</w:t>
+        <w:t xml:space="preserve">There is no code implemented to </w:t>
+      </w:r>
+      <w:r>
+        <w:rPr>
+          <w:rFonts w:eastAsia="Times New Roman"/>
+          <w:color w:val="202020"/>
+          <w:shd w:val="clear" w:color="auto" w:fill="FFFFFF"/>
+        </w:rPr>
+        <w:t>connect</w:t>
+      </w:r>
+      <w:r>
+        <w:rPr>
+          <w:rFonts w:eastAsia="Times New Roman"/>
+          <w:color w:val="202020"/>
+          <w:shd w:val="clear" w:color="auto" w:fill="FFFFFF"/>
+        </w:rPr>
+        <w:t xml:space="preserve"> the board backend with the GUI.</w:t>
       </w:r>
       <w:r>
         <w:rPr>

</xml_diff>